<commit_message>
Started on NB section
Started on NB section
</commit_message>
<xml_diff>
--- a/Russell_DBST667_Research_Paper.docx
+++ b/Russell_DBST667_Research_Paper.docx
@@ -9231,24 +9231,14 @@
       <w:r>
         <w:t xml:space="preserve">Table </w:t>
       </w:r>
-      <w:r>
-        <w:fldChar w:fldCharType="begin"/>
-      </w:r>
-      <w:r>
-        <w:instrText xml:space="preserve"> SEQ Table \* ARABIC </w:instrText>
-      </w:r>
-      <w:r>
-        <w:fldChar w:fldCharType="separate"/>
-      </w:r>
-      <w:r>
-        <w:rPr>
-          <w:noProof/>
-        </w:rPr>
-        <w:t>5</w:t>
-      </w:r>
-      <w:r>
-        <w:fldChar w:fldCharType="end"/>
-      </w:r>
+      <w:fldSimple w:instr=" SEQ Table \* ARABIC ">
+        <w:r>
+          <w:rPr>
+            <w:noProof/>
+          </w:rPr>
+          <w:t>5</w:t>
+        </w:r>
+      </w:fldSimple>
       <w:r>
         <w:t xml:space="preserve">. </w:t>
       </w:r>
@@ -10304,24 +10294,14 @@
       <w:r>
         <w:t xml:space="preserve">Table </w:t>
       </w:r>
-      <w:r>
-        <w:fldChar w:fldCharType="begin"/>
-      </w:r>
-      <w:r>
-        <w:instrText xml:space="preserve"> SEQ Table \* ARABIC </w:instrText>
-      </w:r>
-      <w:r>
-        <w:fldChar w:fldCharType="separate"/>
-      </w:r>
-      <w:r>
-        <w:rPr>
-          <w:noProof/>
-        </w:rPr>
-        <w:t>7</w:t>
-      </w:r>
-      <w:r>
-        <w:fldChar w:fldCharType="end"/>
-      </w:r>
+      <w:fldSimple w:instr=" SEQ Table \* ARABIC ">
+        <w:r>
+          <w:rPr>
+            <w:noProof/>
+          </w:rPr>
+          <w:t>7</w:t>
+        </w:r>
+      </w:fldSimple>
       <w:r>
         <w:t>. Cross-model accuracy and error check for linear model.</w:t>
       </w:r>
@@ -11901,24 +11881,14 @@
       <w:r>
         <w:t xml:space="preserve">Figure </w:t>
       </w:r>
-      <w:r>
-        <w:fldChar w:fldCharType="begin"/>
-      </w:r>
-      <w:r>
-        <w:instrText xml:space="preserve"> SEQ Figure \* ARABIC </w:instrText>
-      </w:r>
-      <w:r>
-        <w:fldChar w:fldCharType="separate"/>
-      </w:r>
-      <w:r>
-        <w:rPr>
-          <w:noProof/>
-        </w:rPr>
-        <w:t>4</w:t>
-      </w:r>
-      <w:r>
-        <w:fldChar w:fldCharType="end"/>
-      </w:r>
+      <w:fldSimple w:instr=" SEQ Figure \* ARABIC ">
+        <w:r>
+          <w:rPr>
+            <w:noProof/>
+          </w:rPr>
+          <w:t>4</w:t>
+        </w:r>
+      </w:fldSimple>
       <w:r>
         <w:t>. Observed</w:t>
       </w:r>
@@ -12122,29 +12092,16 @@
       <w:r>
         <w:t xml:space="preserve">Figure </w:t>
       </w:r>
-      <w:r>
-        <w:fldChar w:fldCharType="begin"/>
-      </w:r>
-      <w:r>
-        <w:instrText xml:space="preserve"> SEQ Figure \* ARABIC </w:instrText>
-      </w:r>
-      <w:r>
-        <w:fldChar w:fldCharType="separate"/>
-      </w:r>
-      <w:r>
-        <w:rPr>
-          <w:noProof/>
-        </w:rPr>
-        <w:t>5</w:t>
-      </w:r>
-      <w:r>
-        <w:fldChar w:fldCharType="end"/>
-      </w:r>
-      <w:r>
-        <w:t xml:space="preserve">. </w:t>
-      </w:r>
-      <w:r>
-        <w:t>Frequency bins created for classification tree.</w:t>
+      <w:fldSimple w:instr=" SEQ Figure \* ARABIC ">
+        <w:r>
+          <w:rPr>
+            <w:noProof/>
+          </w:rPr>
+          <w:t>5</w:t>
+        </w:r>
+      </w:fldSimple>
+      <w:r>
+        <w:t>. Frequency bins created for classification tree.</w:t>
       </w:r>
     </w:p>
     <w:p>
@@ -12205,24 +12162,14 @@
       <w:r>
         <w:t xml:space="preserve">Figure </w:t>
       </w:r>
-      <w:r>
-        <w:fldChar w:fldCharType="begin"/>
-      </w:r>
-      <w:r>
-        <w:instrText xml:space="preserve"> SEQ Figure \* ARABIC </w:instrText>
-      </w:r>
-      <w:r>
-        <w:fldChar w:fldCharType="separate"/>
-      </w:r>
-      <w:r>
-        <w:rPr>
-          <w:noProof/>
-        </w:rPr>
-        <w:t>6</w:t>
-      </w:r>
-      <w:r>
-        <w:fldChar w:fldCharType="end"/>
-      </w:r>
+      <w:fldSimple w:instr=" SEQ Figure \* ARABIC ">
+        <w:r>
+          <w:rPr>
+            <w:noProof/>
+          </w:rPr>
+          <w:t>6</w:t>
+        </w:r>
+      </w:fldSimple>
       <w:r>
         <w:t>. rpart decision tree for B</w:t>
       </w:r>
@@ -12336,29 +12283,16 @@
       <w:r>
         <w:t xml:space="preserve">Figure </w:t>
       </w:r>
-      <w:r>
-        <w:fldChar w:fldCharType="begin"/>
-      </w:r>
-      <w:r>
-        <w:instrText xml:space="preserve"> SEQ Figure \* ARABIC </w:instrText>
-      </w:r>
-      <w:r>
-        <w:fldChar w:fldCharType="separate"/>
-      </w:r>
-      <w:r>
-        <w:rPr>
-          <w:noProof/>
-        </w:rPr>
-        <w:t>7</w:t>
-      </w:r>
-      <w:r>
-        <w:fldChar w:fldCharType="end"/>
-      </w:r>
-      <w:r>
-        <w:t xml:space="preserve">. </w:t>
-      </w:r>
-      <w:r>
-        <w:t>Cross-validated rpart decision tree with caret package and all variables in formula.</w:t>
+      <w:fldSimple w:instr=" SEQ Figure \* ARABIC ">
+        <w:r>
+          <w:rPr>
+            <w:noProof/>
+          </w:rPr>
+          <w:t>7</w:t>
+        </w:r>
+      </w:fldSimple>
+      <w:r>
+        <w:t>. Cross-validated rpart decision tree with caret package and all variables in formula.</w:t>
       </w:r>
     </w:p>
     <w:p>
@@ -12437,29 +12371,16 @@
       <w:r>
         <w:t xml:space="preserve">Figure </w:t>
       </w:r>
-      <w:r>
-        <w:fldChar w:fldCharType="begin"/>
-      </w:r>
-      <w:r>
-        <w:instrText xml:space="preserve"> SEQ Figure \* ARABIC </w:instrText>
-      </w:r>
-      <w:r>
-        <w:fldChar w:fldCharType="separate"/>
-      </w:r>
-      <w:r>
-        <w:rPr>
-          <w:noProof/>
-        </w:rPr>
-        <w:t>8</w:t>
-      </w:r>
-      <w:r>
-        <w:fldChar w:fldCharType="end"/>
-      </w:r>
-      <w:r>
-        <w:t xml:space="preserve">. </w:t>
-      </w:r>
-      <w:r>
-        <w:t>Confusion matrix for training set with all 13 independent variables specified.</w:t>
+      <w:fldSimple w:instr=" SEQ Figure \* ARABIC ">
+        <w:r>
+          <w:rPr>
+            <w:noProof/>
+          </w:rPr>
+          <w:t>8</w:t>
+        </w:r>
+      </w:fldSimple>
+      <w:r>
+        <w:t>. Confusion matrix for training set with all 13 independent variables specified.</w:t>
       </w:r>
     </w:p>
     <w:p>
@@ -12525,29 +12446,16 @@
       <w:r>
         <w:t xml:space="preserve">Figure </w:t>
       </w:r>
-      <w:r>
-        <w:fldChar w:fldCharType="begin"/>
-      </w:r>
-      <w:r>
-        <w:instrText xml:space="preserve"> SEQ Figure \* ARABIC </w:instrText>
-      </w:r>
-      <w:r>
-        <w:fldChar w:fldCharType="separate"/>
-      </w:r>
-      <w:r>
-        <w:rPr>
-          <w:noProof/>
-        </w:rPr>
-        <w:t>9</w:t>
-      </w:r>
-      <w:r>
-        <w:fldChar w:fldCharType="end"/>
-      </w:r>
-      <w:r>
-        <w:t xml:space="preserve">. </w:t>
-      </w:r>
-      <w:r>
-        <w:t>Confusion matrix for test set with all 13 independent variables specified.</w:t>
+      <w:fldSimple w:instr=" SEQ Figure \* ARABIC ">
+        <w:r>
+          <w:rPr>
+            <w:noProof/>
+          </w:rPr>
+          <w:t>9</w:t>
+        </w:r>
+      </w:fldSimple>
+      <w:r>
+        <w:t>. Confusion matrix for test set with all 13 independent variables specified.</w:t>
       </w:r>
     </w:p>
     <w:p>
@@ -12661,29 +12569,16 @@
       <w:r>
         <w:t xml:space="preserve">Figure </w:t>
       </w:r>
-      <w:r>
-        <w:fldChar w:fldCharType="begin"/>
-      </w:r>
-      <w:r>
-        <w:instrText xml:space="preserve"> SEQ Figure \* ARABIC </w:instrText>
-      </w:r>
-      <w:r>
-        <w:fldChar w:fldCharType="separate"/>
-      </w:r>
-      <w:r>
-        <w:rPr>
-          <w:noProof/>
-        </w:rPr>
-        <w:t>10</w:t>
-      </w:r>
-      <w:r>
-        <w:fldChar w:fldCharType="end"/>
-      </w:r>
-      <w:r>
-        <w:t xml:space="preserve">. </w:t>
-      </w:r>
-      <w:r>
-        <w:t>Adjusted frequency bins from 6 to 8.</w:t>
+      <w:fldSimple w:instr=" SEQ Figure \* ARABIC ">
+        <w:r>
+          <w:rPr>
+            <w:noProof/>
+          </w:rPr>
+          <w:t>10</w:t>
+        </w:r>
+      </w:fldSimple>
+      <w:r>
+        <w:t>. Adjusted frequency bins from 6 to 8.</w:t>
       </w:r>
     </w:p>
     <w:p>
@@ -13568,24 +13463,14 @@
       <w:r>
         <w:t xml:space="preserve">Figure </w:t>
       </w:r>
-      <w:r>
-        <w:fldChar w:fldCharType="begin"/>
-      </w:r>
-      <w:r>
-        <w:instrText xml:space="preserve"> SEQ Figure \* ARABIC </w:instrText>
-      </w:r>
-      <w:r>
-        <w:fldChar w:fldCharType="separate"/>
-      </w:r>
-      <w:r>
-        <w:rPr>
-          <w:noProof/>
-        </w:rPr>
-        <w:t>18</w:t>
-      </w:r>
-      <w:r>
-        <w:fldChar w:fldCharType="end"/>
-      </w:r>
+      <w:fldSimple w:instr=" SEQ Figure \* ARABIC ">
+        <w:r>
+          <w:rPr>
+            <w:noProof/>
+          </w:rPr>
+          <w:t>18</w:t>
+        </w:r>
+      </w:fldSimple>
       <w:r>
         <w:t xml:space="preserve">. </w:t>
       </w:r>
@@ -13676,24 +13561,14 @@
       <w:r>
         <w:t xml:space="preserve">Figure </w:t>
       </w:r>
-      <w:r>
-        <w:fldChar w:fldCharType="begin"/>
-      </w:r>
-      <w:r>
-        <w:instrText xml:space="preserve"> SEQ Figure \* ARABIC </w:instrText>
-      </w:r>
-      <w:r>
-        <w:fldChar w:fldCharType="separate"/>
-      </w:r>
-      <w:r>
-        <w:rPr>
-          <w:noProof/>
-        </w:rPr>
-        <w:t>19</w:t>
-      </w:r>
-      <w:r>
-        <w:fldChar w:fldCharType="end"/>
-      </w:r>
+      <w:fldSimple w:instr=" SEQ Figure \* ARABIC ">
+        <w:r>
+          <w:rPr>
+            <w:noProof/>
+          </w:rPr>
+          <w:t>19</w:t>
+        </w:r>
+      </w:fldSimple>
       <w:r>
         <w:t>. 3-bin model training set confusion matrix.</w:t>
       </w:r>
@@ -13764,24 +13639,14 @@
       <w:r>
         <w:t xml:space="preserve">Figure </w:t>
       </w:r>
-      <w:r>
-        <w:fldChar w:fldCharType="begin"/>
-      </w:r>
-      <w:r>
-        <w:instrText xml:space="preserve"> SEQ Figure \* ARABIC </w:instrText>
-      </w:r>
-      <w:r>
-        <w:fldChar w:fldCharType="separate"/>
-      </w:r>
-      <w:r>
-        <w:rPr>
-          <w:noProof/>
-        </w:rPr>
-        <w:t>20</w:t>
-      </w:r>
-      <w:r>
-        <w:fldChar w:fldCharType="end"/>
-      </w:r>
+      <w:fldSimple w:instr=" SEQ Figure \* ARABIC ">
+        <w:r>
+          <w:rPr>
+            <w:noProof/>
+          </w:rPr>
+          <w:t>20</w:t>
+        </w:r>
+      </w:fldSimple>
       <w:r>
         <w:t>. 3-bin model test set confusion matrix.</w:t>
       </w:r>
@@ -13838,47 +13703,19 @@
       <w:r>
         <w:t xml:space="preserve">Table </w:t>
       </w:r>
-      <w:r>
-        <w:fldChar w:fldCharType="begin"/>
-      </w:r>
-      <w:r>
-        <w:instrText xml:space="preserve"> SEQ Table \* ARABIC </w:instrText>
-      </w:r>
-      <w:r>
-        <w:fldChar w:fldCharType="separate"/>
-      </w:r>
-      <w:r>
-        <w:rPr>
-          <w:noProof/>
-        </w:rPr>
-        <w:t>9</w:t>
-      </w:r>
-      <w:r>
-        <w:fldChar w:fldCharType="end"/>
-      </w:r>
+      <w:fldSimple w:instr=" SEQ Table \* ARABIC ">
+        <w:r>
+          <w:rPr>
+            <w:noProof/>
+          </w:rPr>
+          <w:t>9</w:t>
+        </w:r>
+      </w:fldSimple>
       <w:r>
         <w:t xml:space="preserve">. </w:t>
       </w:r>
       <w:r>
-        <w:t>N</w:t>
-      </w:r>
-      <w:r>
-        <w:t xml:space="preserve">umber of true positive/negatives (TP/TN) and false positive/negatives (FP/FN) </w:t>
-      </w:r>
-      <w:r>
-        <w:t>i</w:t>
-      </w:r>
-      <w:r>
-        <w:t>n</w:t>
-      </w:r>
-      <w:r>
-        <w:t xml:space="preserve"> </w:t>
-      </w:r>
-      <w:r>
-        <w:t>test set</w:t>
-      </w:r>
-      <w:r>
-        <w:t>.</w:t>
+        <w:t>Number of true positive/negatives (TP/TN) and false positive/negatives (FP/FN) in test set.</w:t>
       </w:r>
     </w:p>
     <w:tbl>
@@ -14217,24 +14054,14 @@
         <w:lastRenderedPageBreak/>
         <w:t xml:space="preserve">Table </w:t>
       </w:r>
-      <w:r>
-        <w:fldChar w:fldCharType="begin"/>
-      </w:r>
-      <w:r>
-        <w:instrText xml:space="preserve"> SEQ Table \* ARABIC </w:instrText>
-      </w:r>
-      <w:r>
-        <w:fldChar w:fldCharType="separate"/>
-      </w:r>
-      <w:r>
-        <w:rPr>
-          <w:noProof/>
-        </w:rPr>
-        <w:t>10</w:t>
-      </w:r>
-      <w:r>
-        <w:fldChar w:fldCharType="end"/>
-      </w:r>
+      <w:fldSimple w:instr=" SEQ Table \* ARABIC ">
+        <w:r>
+          <w:rPr>
+            <w:noProof/>
+          </w:rPr>
+          <w:t>10</w:t>
+        </w:r>
+      </w:fldSimple>
       <w:r>
         <w:t>. Overall statistics for final rpart cross-validated 3-bin model</w:t>
       </w:r>
@@ -14519,19 +14346,7 @@
     <w:p/>
     <w:p>
       <w:r>
-        <w:t xml:space="preserve">After conducting a prediction on our test data set with the modified second model, we find our cross-model accuracy and error rates of our actual and predicted values in table </w:t>
-      </w:r>
-      <w:r>
-        <w:t>11</w:t>
-      </w:r>
-      <w:r>
-        <w:t xml:space="preserve">, with table </w:t>
-      </w:r>
-      <w:r>
-        <w:t>12</w:t>
-      </w:r>
-      <w:r>
-        <w:t xml:space="preserve"> showing the first ten rows of the predicted test data.</w:t>
+        <w:t>After conducting a prediction on our test data set with the modified second model, we find our cross-model accuracy and error rates of our actual and predicted values in table 11, with table 12 showing the first ten rows of the predicted test data.</w:t>
       </w:r>
     </w:p>
     <w:p>
@@ -14542,29 +14357,16 @@
       <w:r>
         <w:t xml:space="preserve">Table </w:t>
       </w:r>
-      <w:r>
-        <w:fldChar w:fldCharType="begin"/>
-      </w:r>
-      <w:r>
-        <w:instrText xml:space="preserve"> SEQ Table \* ARABIC </w:instrText>
-      </w:r>
-      <w:r>
-        <w:fldChar w:fldCharType="separate"/>
-      </w:r>
-      <w:r>
-        <w:rPr>
-          <w:noProof/>
-        </w:rPr>
-        <w:t>11</w:t>
-      </w:r>
-      <w:r>
-        <w:fldChar w:fldCharType="end"/>
-      </w:r>
-      <w:r>
-        <w:t xml:space="preserve">. </w:t>
-      </w:r>
-      <w:r>
-        <w:t>Cross-model accuracy and error check for linear model.</w:t>
+      <w:fldSimple w:instr=" SEQ Table \* ARABIC ">
+        <w:r>
+          <w:rPr>
+            <w:noProof/>
+          </w:rPr>
+          <w:t>11</w:t>
+        </w:r>
+      </w:fldSimple>
+      <w:r>
+        <w:t>. Cross-model accuracy and error check for linear model.</w:t>
       </w:r>
     </w:p>
     <w:tbl>
@@ -14986,6 +14788,7 @@
         <w:keepNext/>
       </w:pPr>
       <w:r>
+        <w:lastRenderedPageBreak/>
         <w:t xml:space="preserve">Table </w:t>
       </w:r>
       <w:r>
@@ -15588,7 +15391,6 @@
               <w:spacing w:after="160" w:line="259" w:lineRule="auto"/>
             </w:pPr>
             <w:r>
-              <w:lastRenderedPageBreak/>
               <w:t>7</w:t>
             </w:r>
           </w:p>
@@ -15967,6 +15769,7 @@
         <w:rPr>
           <w:noProof/>
         </w:rPr>
+        <w:lastRenderedPageBreak/>
         <w:drawing>
           <wp:inline distT="0" distB="0" distL="0" distR="0" wp14:anchorId="135B5D38" wp14:editId="53280927">
             <wp:extent cx="5646420" cy="4631150"/>
@@ -16017,24 +15820,14 @@
       <w:r>
         <w:t xml:space="preserve">Figure </w:t>
       </w:r>
-      <w:r>
-        <w:fldChar w:fldCharType="begin"/>
-      </w:r>
-      <w:r>
-        <w:instrText xml:space="preserve"> SEQ Figure \* ARABIC </w:instrText>
-      </w:r>
-      <w:r>
-        <w:fldChar w:fldCharType="separate"/>
-      </w:r>
-      <w:r>
-        <w:rPr>
-          <w:noProof/>
-        </w:rPr>
-        <w:t>21</w:t>
-      </w:r>
-      <w:r>
-        <w:fldChar w:fldCharType="end"/>
-      </w:r>
+      <w:fldSimple w:instr=" SEQ Figure \* ARABIC ">
+        <w:r>
+          <w:rPr>
+            <w:noProof/>
+          </w:rPr>
+          <w:t>21</w:t>
+        </w:r>
+      </w:fldSimple>
       <w:r>
         <w:t>. ROC curve plot for 3-bin cross-validated rpart decision tree model on test set data.</w:t>
       </w:r>
@@ -16079,26 +15872,640 @@
     </w:p>
     <w:p>
       <w:pPr>
-        <w:pStyle w:val="Heading3"/>
-        <w:rPr>
-          <w:b w:val="0"/>
+        <w:pStyle w:val="Caption"/>
+        <w:ind w:firstLine="720"/>
+        <w:rPr>
+          <w:i w:val="0"/>
+          <w:sz w:val="24"/>
+          <w:szCs w:val="24"/>
         </w:rPr>
       </w:pPr>
       <w:r>
+        <w:rPr>
+          <w:rStyle w:val="Heading3Char"/>
+          <w:i w:val="0"/>
+          <w:sz w:val="24"/>
+          <w:szCs w:val="24"/>
+        </w:rPr>
         <w:t>Naïve Bayes Classification.</w:t>
       </w:r>
       <w:bookmarkEnd w:id="16"/>
       <w:r>
+        <w:rPr>
+          <w:i w:val="0"/>
+          <w:sz w:val="24"/>
+          <w:szCs w:val="24"/>
+        </w:rPr>
+        <w:t xml:space="preserve"> For this algorithm we will be employing the same data preprocessing we used in our linear regression model. The only exception, we will discretize</w:t>
+      </w:r>
+      <w:r>
+        <w:rPr>
+          <w:i w:val="0"/>
+          <w:sz w:val="24"/>
+          <w:szCs w:val="24"/>
+        </w:rPr>
         <w:t xml:space="preserve"> </w:t>
+      </w:r>
+      <w:r>
+        <w:rPr>
+          <w:i w:val="0"/>
+          <w:sz w:val="24"/>
+          <w:szCs w:val="24"/>
+        </w:rPr>
+        <w:t>all</w:t>
+      </w:r>
+      <w:r>
+        <w:rPr>
+          <w:i w:val="0"/>
+          <w:sz w:val="24"/>
+          <w:szCs w:val="24"/>
+        </w:rPr>
+        <w:t xml:space="preserve"> </w:t>
+      </w:r>
+      <w:r>
+        <w:rPr>
+          <w:i w:val="0"/>
+          <w:sz w:val="24"/>
+          <w:szCs w:val="24"/>
+        </w:rPr>
+        <w:t xml:space="preserve">the attributes, </w:t>
+      </w:r>
+      <w:proofErr w:type="gramStart"/>
+      <w:r>
+        <w:rPr>
+          <w:i w:val="0"/>
+          <w:sz w:val="24"/>
+          <w:szCs w:val="24"/>
+        </w:rPr>
+        <w:t>as a means to</w:t>
+      </w:r>
+      <w:proofErr w:type="gramEnd"/>
+      <w:r>
+        <w:rPr>
+          <w:i w:val="0"/>
+          <w:sz w:val="24"/>
+          <w:szCs w:val="24"/>
+        </w:rPr>
+        <w:t xml:space="preserve"> convert our numerical data to categorical data</w:t>
+      </w:r>
+      <w:r>
+        <w:rPr>
+          <w:i w:val="0"/>
+          <w:sz w:val="24"/>
+          <w:szCs w:val="24"/>
+        </w:rPr>
+        <w:t>.</w:t>
+      </w:r>
+      <w:r>
+        <w:rPr>
+          <w:i w:val="0"/>
+          <w:sz w:val="24"/>
+          <w:szCs w:val="24"/>
+        </w:rPr>
+        <w:t xml:space="preserve"> We will start by using all 13 independent variables in our </w:t>
+      </w:r>
+      <w:r>
+        <w:rPr>
+          <w:i w:val="0"/>
+          <w:sz w:val="24"/>
+          <w:szCs w:val="24"/>
+        </w:rPr>
+        <w:t>formula and</w:t>
+      </w:r>
+      <w:r>
+        <w:rPr>
+          <w:i w:val="0"/>
+          <w:sz w:val="24"/>
+          <w:szCs w:val="24"/>
+        </w:rPr>
+        <w:t xml:space="preserve"> based on lessons learned from our previous section we will retain our binning at 3 for all attributes. </w:t>
+      </w:r>
+      <w:r>
+        <w:rPr>
+          <w:i w:val="0"/>
+          <w:sz w:val="24"/>
+          <w:szCs w:val="24"/>
+        </w:rPr>
+        <w:t xml:space="preserve">Figure 22 shows the output of the model, a set of conditional </w:t>
+      </w:r>
+      <w:r>
+        <w:rPr>
+          <w:i w:val="0"/>
+          <w:sz w:val="24"/>
+          <w:szCs w:val="24"/>
+        </w:rPr>
+        <w:t>probabilities</w:t>
+      </w:r>
+      <w:r>
+        <w:rPr>
+          <w:i w:val="0"/>
+          <w:sz w:val="24"/>
+          <w:szCs w:val="24"/>
+        </w:rPr>
+        <w:t xml:space="preserve"> for each independent attribute for the dependent attribute.</w:t>
+      </w:r>
+    </w:p>
+    <w:p>
+      <w:pPr>
+        <w:keepNext/>
+      </w:pPr>
+      <w:r>
+        <w:rPr>
+          <w:noProof/>
+        </w:rPr>
+        <w:lastRenderedPageBreak/>
+        <w:drawing>
+          <wp:inline distT="0" distB="0" distL="0" distR="0" wp14:anchorId="67515EBC" wp14:editId="4155C9C6">
+            <wp:extent cx="5336580" cy="4175760"/>
+            <wp:effectExtent l="0" t="0" r="0" b="0"/>
+            <wp:docPr id="23" name="Picture 23"/>
+            <wp:cNvGraphicFramePr>
+              <a:graphicFrameLocks xmlns:a="http://schemas.openxmlformats.org/drawingml/2006/main" noChangeAspect="1"/>
+            </wp:cNvGraphicFramePr>
+            <a:graphic xmlns:a="http://schemas.openxmlformats.org/drawingml/2006/main">
+              <a:graphicData uri="http://schemas.openxmlformats.org/drawingml/2006/picture">
+                <pic:pic xmlns:pic="http://schemas.openxmlformats.org/drawingml/2006/picture">
+                  <pic:nvPicPr>
+                    <pic:cNvPr id="23" name="Figure22.PNG"/>
+                    <pic:cNvPicPr/>
+                  </pic:nvPicPr>
+                  <pic:blipFill>
+                    <a:blip r:embed="rId30">
+                      <a:extLst>
+                        <a:ext uri="{28A0092B-C50C-407E-A947-70E740481C1C}">
+                          <a14:useLocalDpi xmlns:a14="http://schemas.microsoft.com/office/drawing/2010/main" val="0"/>
+                        </a:ext>
+                      </a:extLst>
+                    </a:blip>
+                    <a:stretch>
+                      <a:fillRect/>
+                    </a:stretch>
+                  </pic:blipFill>
+                  <pic:spPr>
+                    <a:xfrm>
+                      <a:off x="0" y="0"/>
+                      <a:ext cx="5363574" cy="4196882"/>
+                    </a:xfrm>
+                    <a:prstGeom prst="rect">
+                      <a:avLst/>
+                    </a:prstGeom>
+                  </pic:spPr>
+                </pic:pic>
+              </a:graphicData>
+            </a:graphic>
+          </wp:inline>
+        </w:drawing>
+      </w:r>
+    </w:p>
+    <w:p>
+      <w:pPr>
+        <w:pStyle w:val="Caption"/>
+      </w:pPr>
+      <w:r>
+        <w:t xml:space="preserve">Figure </w:t>
+      </w:r>
+      <w:fldSimple w:instr=" SEQ Figure \* ARABIC ">
+        <w:r>
+          <w:rPr>
+            <w:noProof/>
+          </w:rPr>
+          <w:t>22</w:t>
+        </w:r>
+      </w:fldSimple>
+      <w:r>
+        <w:t>. Conditional probabilities for each independent to dependent variable.</w:t>
+      </w:r>
+    </w:p>
+    <w:p>
+      <w:r>
+        <w:t>Figure 23 shows our prediction with this model on the training data with a prediction accuracy of 0.6222.</w:t>
+      </w:r>
+      <w:r>
+        <w:t xml:space="preserve"> This is followed by the prediction on the test data in figure 24 with a prediction accuracy of 0.</w:t>
+      </w:r>
+      <w:r>
+        <w:t>5493.</w:t>
+      </w:r>
+    </w:p>
+    <w:p>
+      <w:pPr>
+        <w:keepNext/>
+      </w:pPr>
+      <w:r>
+        <w:rPr>
+          <w:noProof/>
+        </w:rPr>
+        <w:drawing>
+          <wp:inline distT="0" distB="0" distL="0" distR="0" wp14:anchorId="3BA00248" wp14:editId="637BC3CD">
+            <wp:extent cx="3985605" cy="883997"/>
+            <wp:effectExtent l="0" t="0" r="0" b="0"/>
+            <wp:docPr id="24" name="Picture 24"/>
+            <wp:cNvGraphicFramePr>
+              <a:graphicFrameLocks xmlns:a="http://schemas.openxmlformats.org/drawingml/2006/main" noChangeAspect="1"/>
+            </wp:cNvGraphicFramePr>
+            <a:graphic xmlns:a="http://schemas.openxmlformats.org/drawingml/2006/main">
+              <a:graphicData uri="http://schemas.openxmlformats.org/drawingml/2006/picture">
+                <pic:pic xmlns:pic="http://schemas.openxmlformats.org/drawingml/2006/picture">
+                  <pic:nvPicPr>
+                    <pic:cNvPr id="24" name="Figure23.PNG"/>
+                    <pic:cNvPicPr/>
+                  </pic:nvPicPr>
+                  <pic:blipFill>
+                    <a:blip r:embed="rId31">
+                      <a:extLst>
+                        <a:ext uri="{28A0092B-C50C-407E-A947-70E740481C1C}">
+                          <a14:useLocalDpi xmlns:a14="http://schemas.microsoft.com/office/drawing/2010/main" val="0"/>
+                        </a:ext>
+                      </a:extLst>
+                    </a:blip>
+                    <a:stretch>
+                      <a:fillRect/>
+                    </a:stretch>
+                  </pic:blipFill>
+                  <pic:spPr>
+                    <a:xfrm>
+                      <a:off x="0" y="0"/>
+                      <a:ext cx="3985605" cy="883997"/>
+                    </a:xfrm>
+                    <a:prstGeom prst="rect">
+                      <a:avLst/>
+                    </a:prstGeom>
+                  </pic:spPr>
+                </pic:pic>
+              </a:graphicData>
+            </a:graphic>
+          </wp:inline>
+        </w:drawing>
+      </w:r>
+    </w:p>
+    <w:p>
+      <w:pPr>
+        <w:pStyle w:val="Caption"/>
+      </w:pPr>
+      <w:r>
+        <w:t xml:space="preserve">Figure </w:t>
+      </w:r>
+      <w:fldSimple w:instr=" SEQ Figure \* ARABIC ">
+        <w:r>
+          <w:rPr>
+            <w:noProof/>
+          </w:rPr>
+          <w:t>23</w:t>
+        </w:r>
+      </w:fldSimple>
+      <w:r>
+        <w:t>. Naïve Bayes training set confusion matrix.</w:t>
+      </w:r>
+    </w:p>
+    <w:p>
+      <w:pPr>
+        <w:keepNext/>
+      </w:pPr>
+      <w:r>
+        <w:rPr>
+          <w:noProof/>
+        </w:rPr>
+        <w:lastRenderedPageBreak/>
+        <w:drawing>
+          <wp:inline distT="0" distB="0" distL="0" distR="0" wp14:anchorId="3C627131" wp14:editId="4480D445">
+            <wp:extent cx="3802710" cy="960203"/>
+            <wp:effectExtent l="0" t="0" r="7620" b="0"/>
+            <wp:docPr id="25" name="Picture 25"/>
+            <wp:cNvGraphicFramePr>
+              <a:graphicFrameLocks xmlns:a="http://schemas.openxmlformats.org/drawingml/2006/main" noChangeAspect="1"/>
+            </wp:cNvGraphicFramePr>
+            <a:graphic xmlns:a="http://schemas.openxmlformats.org/drawingml/2006/main">
+              <a:graphicData uri="http://schemas.openxmlformats.org/drawingml/2006/picture">
+                <pic:pic xmlns:pic="http://schemas.openxmlformats.org/drawingml/2006/picture">
+                  <pic:nvPicPr>
+                    <pic:cNvPr id="25" name="Figure24.PNG"/>
+                    <pic:cNvPicPr/>
+                  </pic:nvPicPr>
+                  <pic:blipFill>
+                    <a:blip r:embed="rId32">
+                      <a:extLst>
+                        <a:ext uri="{28A0092B-C50C-407E-A947-70E740481C1C}">
+                          <a14:useLocalDpi xmlns:a14="http://schemas.microsoft.com/office/drawing/2010/main" val="0"/>
+                        </a:ext>
+                      </a:extLst>
+                    </a:blip>
+                    <a:stretch>
+                      <a:fillRect/>
+                    </a:stretch>
+                  </pic:blipFill>
+                  <pic:spPr>
+                    <a:xfrm>
+                      <a:off x="0" y="0"/>
+                      <a:ext cx="3802710" cy="960203"/>
+                    </a:xfrm>
+                    <a:prstGeom prst="rect">
+                      <a:avLst/>
+                    </a:prstGeom>
+                  </pic:spPr>
+                </pic:pic>
+              </a:graphicData>
+            </a:graphic>
+          </wp:inline>
+        </w:drawing>
+      </w:r>
+    </w:p>
+    <w:p>
+      <w:pPr>
+        <w:pStyle w:val="Caption"/>
+      </w:pPr>
+      <w:r>
+        <w:t xml:space="preserve">Figure </w:t>
+      </w:r>
+      <w:fldSimple w:instr=" SEQ Figure \* ARABIC ">
+        <w:r>
+          <w:rPr>
+            <w:noProof/>
+          </w:rPr>
+          <w:t>24</w:t>
+        </w:r>
+      </w:fldSimple>
+      <w:r>
+        <w:t>. Naïve Bayes test set confusion matrix.</w:t>
+      </w:r>
+    </w:p>
+    <w:p>
+      <w:r>
+        <w:t xml:space="preserve">For the next iteration of our model we make use of the same train function we saw </w:t>
+      </w:r>
+      <w:r>
+        <w:t xml:space="preserve">with our decision tree, which will provide us the ability to cross-validate our </w:t>
+      </w:r>
+      <w:r>
+        <w:t>model in a single step. We will use the same parameters from before as well, a tune length of 100</w:t>
+      </w:r>
+      <w:r>
+        <w:t>, repeated cross-validation, 10-fold, and with 5 repeats. Figure 25 shows the model output, still using all 13 attributes.</w:t>
+      </w:r>
+    </w:p>
+    <w:p>
+      <w:pPr>
+        <w:keepNext/>
+      </w:pPr>
+      <w:r>
+        <w:rPr>
+          <w:noProof/>
+        </w:rPr>
+        <w:drawing>
+          <wp:inline distT="0" distB="0" distL="0" distR="0" wp14:anchorId="65C641CA" wp14:editId="1C57D34C">
+            <wp:extent cx="3496583" cy="4008120"/>
+            <wp:effectExtent l="0" t="0" r="8890" b="0"/>
+            <wp:docPr id="26" name="Picture 26"/>
+            <wp:cNvGraphicFramePr>
+              <a:graphicFrameLocks xmlns:a="http://schemas.openxmlformats.org/drawingml/2006/main" noChangeAspect="1"/>
+            </wp:cNvGraphicFramePr>
+            <a:graphic xmlns:a="http://schemas.openxmlformats.org/drawingml/2006/main">
+              <a:graphicData uri="http://schemas.openxmlformats.org/drawingml/2006/picture">
+                <pic:pic xmlns:pic="http://schemas.openxmlformats.org/drawingml/2006/picture">
+                  <pic:nvPicPr>
+                    <pic:cNvPr id="26" name="Figure25.PNG"/>
+                    <pic:cNvPicPr/>
+                  </pic:nvPicPr>
+                  <pic:blipFill>
+                    <a:blip r:embed="rId33">
+                      <a:extLst>
+                        <a:ext uri="{28A0092B-C50C-407E-A947-70E740481C1C}">
+                          <a14:useLocalDpi xmlns:a14="http://schemas.microsoft.com/office/drawing/2010/main" val="0"/>
+                        </a:ext>
+                      </a:extLst>
+                    </a:blip>
+                    <a:stretch>
+                      <a:fillRect/>
+                    </a:stretch>
+                  </pic:blipFill>
+                  <pic:spPr>
+                    <a:xfrm>
+                      <a:off x="0" y="0"/>
+                      <a:ext cx="3500866" cy="4013030"/>
+                    </a:xfrm>
+                    <a:prstGeom prst="rect">
+                      <a:avLst/>
+                    </a:prstGeom>
+                  </pic:spPr>
+                </pic:pic>
+              </a:graphicData>
+            </a:graphic>
+          </wp:inline>
+        </w:drawing>
+      </w:r>
+    </w:p>
+    <w:p>
+      <w:pPr>
+        <w:pStyle w:val="Caption"/>
+      </w:pPr>
+      <w:r>
+        <w:t xml:space="preserve">Figure </w:t>
+      </w:r>
+      <w:fldSimple w:instr=" SEQ Figure \* ARABIC ">
+        <w:r>
+          <w:rPr>
+            <w:noProof/>
+          </w:rPr>
+          <w:t>25</w:t>
+        </w:r>
+      </w:fldSimple>
+      <w:r>
+        <w:t>. Cross-validated Naïve Bayes model output.</w:t>
+      </w:r>
+    </w:p>
+    <w:p>
+      <w:r>
+        <w:t>Figures 26 and 27 show the confusion matrix for this model with the training and test sets</w:t>
+      </w:r>
+      <w:r>
+        <w:t xml:space="preserve"> with a prediction accuracy of 0.</w:t>
+      </w:r>
+      <w:r>
+        <w:t>5944 and 0.</w:t>
+      </w:r>
+      <w:r>
+        <w:t>5211 respectively.</w:t>
+      </w:r>
+    </w:p>
+    <w:p>
+      <w:pPr>
+        <w:keepNext/>
+      </w:pPr>
+      <w:r>
+        <w:rPr>
+          <w:noProof/>
+        </w:rPr>
+        <w:lastRenderedPageBreak/>
+        <w:drawing>
+          <wp:inline distT="0" distB="0" distL="0" distR="0" wp14:anchorId="572C2322" wp14:editId="724185A3">
+            <wp:extent cx="4031329" cy="899238"/>
+            <wp:effectExtent l="0" t="0" r="7620" b="0"/>
+            <wp:docPr id="27" name="Picture 27"/>
+            <wp:cNvGraphicFramePr>
+              <a:graphicFrameLocks xmlns:a="http://schemas.openxmlformats.org/drawingml/2006/main" noChangeAspect="1"/>
+            </wp:cNvGraphicFramePr>
+            <a:graphic xmlns:a="http://schemas.openxmlformats.org/drawingml/2006/main">
+              <a:graphicData uri="http://schemas.openxmlformats.org/drawingml/2006/picture">
+                <pic:pic xmlns:pic="http://schemas.openxmlformats.org/drawingml/2006/picture">
+                  <pic:nvPicPr>
+                    <pic:cNvPr id="27" name="Figure26.PNG"/>
+                    <pic:cNvPicPr/>
+                  </pic:nvPicPr>
+                  <pic:blipFill>
+                    <a:blip r:embed="rId34">
+                      <a:extLst>
+                        <a:ext uri="{28A0092B-C50C-407E-A947-70E740481C1C}">
+                          <a14:useLocalDpi xmlns:a14="http://schemas.microsoft.com/office/drawing/2010/main" val="0"/>
+                        </a:ext>
+                      </a:extLst>
+                    </a:blip>
+                    <a:stretch>
+                      <a:fillRect/>
+                    </a:stretch>
+                  </pic:blipFill>
+                  <pic:spPr>
+                    <a:xfrm>
+                      <a:off x="0" y="0"/>
+                      <a:ext cx="4031329" cy="899238"/>
+                    </a:xfrm>
+                    <a:prstGeom prst="rect">
+                      <a:avLst/>
+                    </a:prstGeom>
+                  </pic:spPr>
+                </pic:pic>
+              </a:graphicData>
+            </a:graphic>
+          </wp:inline>
+        </w:drawing>
+      </w:r>
+    </w:p>
+    <w:p>
+      <w:pPr>
+        <w:pStyle w:val="Caption"/>
+      </w:pPr>
+      <w:r>
+        <w:t xml:space="preserve">Figure </w:t>
+      </w:r>
+      <w:fldSimple w:instr=" SEQ Figure \* ARABIC ">
+        <w:r>
+          <w:rPr>
+            <w:noProof/>
+          </w:rPr>
+          <w:t>26</w:t>
+        </w:r>
+      </w:fldSimple>
+      <w:r>
+        <w:t>. Cross-validated model training set confusion matrix.</w:t>
+      </w:r>
+    </w:p>
+    <w:p>
+      <w:pPr>
+        <w:keepNext/>
+      </w:pPr>
+      <w:r>
+        <w:rPr>
+          <w:noProof/>
+        </w:rPr>
+        <w:drawing>
+          <wp:inline distT="0" distB="0" distL="0" distR="0" wp14:anchorId="5F040A91" wp14:editId="29688405">
+            <wp:extent cx="3856054" cy="929721"/>
+            <wp:effectExtent l="0" t="0" r="0" b="3810"/>
+            <wp:docPr id="28" name="Picture 28"/>
+            <wp:cNvGraphicFramePr>
+              <a:graphicFrameLocks xmlns:a="http://schemas.openxmlformats.org/drawingml/2006/main" noChangeAspect="1"/>
+            </wp:cNvGraphicFramePr>
+            <a:graphic xmlns:a="http://schemas.openxmlformats.org/drawingml/2006/main">
+              <a:graphicData uri="http://schemas.openxmlformats.org/drawingml/2006/picture">
+                <pic:pic xmlns:pic="http://schemas.openxmlformats.org/drawingml/2006/picture">
+                  <pic:nvPicPr>
+                    <pic:cNvPr id="28" name="Figure27.PNG"/>
+                    <pic:cNvPicPr/>
+                  </pic:nvPicPr>
+                  <pic:blipFill>
+                    <a:blip r:embed="rId35">
+                      <a:extLst>
+                        <a:ext uri="{28A0092B-C50C-407E-A947-70E740481C1C}">
+                          <a14:useLocalDpi xmlns:a14="http://schemas.microsoft.com/office/drawing/2010/main" val="0"/>
+                        </a:ext>
+                      </a:extLst>
+                    </a:blip>
+                    <a:stretch>
+                      <a:fillRect/>
+                    </a:stretch>
+                  </pic:blipFill>
+                  <pic:spPr>
+                    <a:xfrm>
+                      <a:off x="0" y="0"/>
+                      <a:ext cx="3856054" cy="929721"/>
+                    </a:xfrm>
+                    <a:prstGeom prst="rect">
+                      <a:avLst/>
+                    </a:prstGeom>
+                  </pic:spPr>
+                </pic:pic>
+              </a:graphicData>
+            </a:graphic>
+          </wp:inline>
+        </w:drawing>
+      </w:r>
+    </w:p>
+    <w:p>
+      <w:pPr>
+        <w:pStyle w:val="Caption"/>
+      </w:pPr>
+      <w:r>
+        <w:t xml:space="preserve">Figure </w:t>
+      </w:r>
+      <w:fldSimple w:instr=" SEQ Figure \* ARABIC ">
+        <w:r>
+          <w:rPr>
+            <w:noProof/>
+          </w:rPr>
+          <w:t>27</w:t>
+        </w:r>
+      </w:fldSimple>
+      <w:r>
+        <w:t xml:space="preserve">. </w:t>
+      </w:r>
+      <w:r>
+        <w:t>Cross-validated model training set confusion matrix.</w:t>
+      </w:r>
+    </w:p>
+    <w:p>
+      <w:pPr>
+        <w:pStyle w:val="Caption"/>
+        <w:ind w:firstLine="720"/>
+        <w:rPr>
+          <w:i w:val="0"/>
+          <w:sz w:val="24"/>
+          <w:szCs w:val="24"/>
+        </w:rPr>
+      </w:pPr>
+      <w:r>
+        <w:rPr>
+          <w:i w:val="0"/>
+          <w:sz w:val="24"/>
+          <w:szCs w:val="24"/>
+        </w:rPr>
+        <w:t>We should make note that the overall accuracy did drop.</w:t>
+      </w:r>
+      <w:r>
+        <w:rPr>
+          <w:i w:val="0"/>
+          <w:sz w:val="24"/>
+          <w:szCs w:val="24"/>
+        </w:rPr>
+        <w:t xml:space="preserve"> Because this model has been cross-validated we can </w:t>
+      </w:r>
+      <w:r>
+        <w:rPr>
+          <w:i w:val="0"/>
+          <w:sz w:val="24"/>
+          <w:szCs w:val="24"/>
+        </w:rPr>
+        <w:t>believe this to be a more accurate prediction. In an attempt to improve the accuracy of this model we will reduce our attributes to those found in the previous section to have the most significance: Height, along with the Chest, Abdomen, and Wrist circumferences.</w:t>
       </w:r>
       <w:bookmarkStart w:id="17" w:name="_GoBack"/>
       <w:bookmarkEnd w:id="17"/>
-      <w:r>
-        <w:rPr>
-          <w:b w:val="0"/>
-        </w:rPr>
-        <w:t>For this algorithm we will be employing the same data preprocessing we used in our linear regression model. The only exception, we will discretize</w:t>
-      </w:r>
     </w:p>
     <w:p>
       <w:pPr>
@@ -16219,8 +16626,8 @@
       </w:pPr>
     </w:p>
     <w:sectPr>
-      <w:headerReference w:type="default" r:id="rId30"/>
-      <w:headerReference w:type="first" r:id="rId31"/>
+      <w:headerReference w:type="default" r:id="rId36"/>
+      <w:headerReference w:type="first" r:id="rId37"/>
       <w:footnotePr>
         <w:pos w:val="beneathText"/>
       </w:footnotePr>
@@ -17645,6 +18052,7 @@
   <w:style w:type="character" w:default="1" w:styleId="DefaultParagraphFont">
     <w:name w:val="Default Paragraph Font"/>
     <w:uiPriority w:val="1"/>
+    <w:semiHidden/>
     <w:unhideWhenUsed/>
   </w:style>
   <w:style w:type="table" w:default="1" w:styleId="TableNormal">
@@ -19863,6 +20271,7 @@
     <w:rsid w:val="008334F6"/>
     <w:rsid w:val="008C3B4A"/>
     <w:rsid w:val="00D238DB"/>
+    <w:rsid w:val="00E437D7"/>
     <w:rsid w:val="00F56C15"/>
   </w:rsids>
   <m:mathPr>
@@ -21042,7 +21451,7 @@
 </file>
 
 <file path=customXml/itemProps2.xml><?xml version="1.0" encoding="utf-8"?>
-<ds:datastoreItem xmlns:ds="http://schemas.openxmlformats.org/officeDocument/2006/customXml" ds:itemID="{A5DD5888-A14B-4F07-B157-4A85E28E1483}">
+<ds:datastoreItem xmlns:ds="http://schemas.openxmlformats.org/officeDocument/2006/customXml" ds:itemID="{0AFC950F-B076-42B7-92BC-CD241DDA64AC}">
   <ds:schemaRefs>
     <ds:schemaRef ds:uri="http://schemas.openxmlformats.org/officeDocument/2006/bibliography"/>
   </ds:schemaRefs>

</xml_diff>